<commit_message>
rename file and edit
</commit_message>
<xml_diff>
--- a/Колесников Алексей БПИ2403 lab03.docx
+++ b/Колесников Алексей БПИ2403 lab03.docx
@@ -1195,7 +1195,7 @@
         </w:rPr>
         <w:drawing>
           <wp:inline distB="114300" distT="114300" distL="114300" distR="114300">
-            <wp:extent cx="3744278" cy="4918780"/>
+            <wp:extent cx="5940115" cy="3771900"/>
             <wp:effectExtent b="0" l="0" r="0" t="0"/>
             <wp:docPr id="4" name="image1.png"/>
             <a:graphic>
@@ -1215,7 +1215,7 @@
                   <pic:spPr>
                     <a:xfrm>
                       <a:off x="0" y="0"/>
-                      <a:ext cx="3744278" cy="4918780"/>
+                      <a:ext cx="5940115" cy="3771900"/>
                     </a:xfrm>
                     <a:prstGeom prst="rect"/>
                     <a:ln/>
@@ -1234,171 +1234,6 @@
     </w:p>
     <w:p>
       <w:pPr>
-        <w:ind w:left="0" w:firstLine="0"/>
-        <w:rPr>
-          <w:rFonts w:ascii="Times New Roman" w:cs="Times New Roman" w:eastAsia="Times New Roman" w:hAnsi="Times New Roman"/>
-          <w:sz w:val="28"/>
-          <w:szCs w:val="28"/>
-        </w:rPr>
-      </w:pPr>
-      <w:r>
-        <w:rPr>
-          <w:rtl w:val="0"/>
-        </w:rPr>
-      </w:r>
-    </w:p>
-    <w:p>
-      <w:pPr>
-        <w:ind w:left="0" w:firstLine="0"/>
-        <w:rPr>
-          <w:rFonts w:ascii="Times New Roman" w:cs="Times New Roman" w:eastAsia="Times New Roman" w:hAnsi="Times New Roman"/>
-          <w:sz w:val="28"/>
-          <w:szCs w:val="28"/>
-        </w:rPr>
-      </w:pPr>
-      <w:r>
-        <w:rPr>
-          <w:rtl w:val="0"/>
-        </w:rPr>
-      </w:r>
-    </w:p>
-    <w:p>
-      <w:pPr>
-        <w:ind w:left="0" w:firstLine="0"/>
-        <w:rPr>
-          <w:rFonts w:ascii="Times New Roman" w:cs="Times New Roman" w:eastAsia="Times New Roman" w:hAnsi="Times New Roman"/>
-          <w:sz w:val="28"/>
-          <w:szCs w:val="28"/>
-        </w:rPr>
-      </w:pPr>
-      <w:r>
-        <w:rPr>
-          <w:rtl w:val="0"/>
-        </w:rPr>
-      </w:r>
-    </w:p>
-    <w:p>
-      <w:pPr>
-        <w:ind w:left="0" w:firstLine="0"/>
-        <w:rPr>
-          <w:rFonts w:ascii="Times New Roman" w:cs="Times New Roman" w:eastAsia="Times New Roman" w:hAnsi="Times New Roman"/>
-          <w:sz w:val="28"/>
-          <w:szCs w:val="28"/>
-        </w:rPr>
-      </w:pPr>
-      <w:r>
-        <w:rPr>
-          <w:rtl w:val="0"/>
-        </w:rPr>
-      </w:r>
-    </w:p>
-    <w:p>
-      <w:pPr>
-        <w:ind w:left="0" w:firstLine="0"/>
-        <w:rPr>
-          <w:rFonts w:ascii="Times New Roman" w:cs="Times New Roman" w:eastAsia="Times New Roman" w:hAnsi="Times New Roman"/>
-          <w:sz w:val="28"/>
-          <w:szCs w:val="28"/>
-        </w:rPr>
-      </w:pPr>
-      <w:r>
-        <w:rPr>
-          <w:rtl w:val="0"/>
-        </w:rPr>
-      </w:r>
-    </w:p>
-    <w:p>
-      <w:pPr>
-        <w:ind w:left="0" w:firstLine="0"/>
-        <w:rPr>
-          <w:rFonts w:ascii="Times New Roman" w:cs="Times New Roman" w:eastAsia="Times New Roman" w:hAnsi="Times New Roman"/>
-          <w:sz w:val="28"/>
-          <w:szCs w:val="28"/>
-        </w:rPr>
-      </w:pPr>
-      <w:r>
-        <w:rPr>
-          <w:rtl w:val="0"/>
-        </w:rPr>
-      </w:r>
-    </w:p>
-    <w:p>
-      <w:pPr>
-        <w:ind w:left="0" w:firstLine="0"/>
-        <w:rPr>
-          <w:rFonts w:ascii="Times New Roman" w:cs="Times New Roman" w:eastAsia="Times New Roman" w:hAnsi="Times New Roman"/>
-          <w:sz w:val="28"/>
-          <w:szCs w:val="28"/>
-        </w:rPr>
-      </w:pPr>
-      <w:r>
-        <w:rPr>
-          <w:rtl w:val="0"/>
-        </w:rPr>
-      </w:r>
-    </w:p>
-    <w:p>
-      <w:pPr>
-        <w:ind w:left="0" w:firstLine="0"/>
-        <w:rPr>
-          <w:rFonts w:ascii="Times New Roman" w:cs="Times New Roman" w:eastAsia="Times New Roman" w:hAnsi="Times New Roman"/>
-          <w:sz w:val="28"/>
-          <w:szCs w:val="28"/>
-        </w:rPr>
-      </w:pPr>
-      <w:r>
-        <w:rPr>
-          <w:rtl w:val="0"/>
-        </w:rPr>
-      </w:r>
-    </w:p>
-    <w:p>
-      <w:pPr>
-        <w:ind w:left="0" w:firstLine="0"/>
-        <w:rPr>
-          <w:rFonts w:ascii="Times New Roman" w:cs="Times New Roman" w:eastAsia="Times New Roman" w:hAnsi="Times New Roman"/>
-          <w:sz w:val="28"/>
-          <w:szCs w:val="28"/>
-        </w:rPr>
-      </w:pPr>
-      <w:r>
-        <w:rPr>
-          <w:rtl w:val="0"/>
-        </w:rPr>
-      </w:r>
-    </w:p>
-    <w:p>
-      <w:pPr>
-        <w:ind w:left="0" w:firstLine="0"/>
-        <w:rPr>
-          <w:rFonts w:ascii="Times New Roman" w:cs="Times New Roman" w:eastAsia="Times New Roman" w:hAnsi="Times New Roman"/>
-          <w:sz w:val="28"/>
-          <w:szCs w:val="28"/>
-        </w:rPr>
-      </w:pPr>
-      <w:r>
-        <w:rPr>
-          <w:rtl w:val="0"/>
-        </w:rPr>
-      </w:r>
-    </w:p>
-    <w:p>
-      <w:pPr>
-        <w:ind w:left="0" w:firstLine="0"/>
-        <w:rPr>
-          <w:rFonts w:ascii="Times New Roman" w:cs="Times New Roman" w:eastAsia="Times New Roman" w:hAnsi="Times New Roman"/>
-          <w:sz w:val="28"/>
-          <w:szCs w:val="28"/>
-        </w:rPr>
-      </w:pPr>
-      <w:r>
-        <w:rPr>
-          <w:rtl w:val="0"/>
-        </w:rPr>
-      </w:r>
-    </w:p>
-    <w:p>
-      <w:pPr>
         <w:numPr>
           <w:ilvl w:val="0"/>
           <w:numId w:val="2"/>
@@ -1438,14 +1273,14 @@
         </w:rPr>
         <w:drawing>
           <wp:inline distB="114300" distT="114300" distL="114300" distR="114300">
-            <wp:extent cx="3595504" cy="6657023"/>
+            <wp:extent cx="1544003" cy="4246007"/>
             <wp:effectExtent b="0" l="0" r="0" t="0"/>
-            <wp:docPr id="3" name="image4.png"/>
+            <wp:docPr id="2" name="image2.png"/>
             <a:graphic>
               <a:graphicData uri="http://schemas.openxmlformats.org/drawingml/2006/picture">
                 <pic:pic>
                   <pic:nvPicPr>
-                    <pic:cNvPr id="0" name="image4.png"/>
+                    <pic:cNvPr id="0" name="image2.png"/>
                     <pic:cNvPicPr preferRelativeResize="0"/>
                   </pic:nvPicPr>
                   <pic:blipFill>
@@ -1458,7 +1293,7 @@
                   <pic:spPr>
                     <a:xfrm>
                       <a:off x="0" y="0"/>
-                      <a:ext cx="3595504" cy="6657023"/>
+                      <a:ext cx="1544003" cy="4246007"/>
                     </a:xfrm>
                     <a:prstGeom prst="rect"/>
                     <a:ln/>
@@ -1477,96 +1312,6 @@
     </w:p>
     <w:p>
       <w:pPr>
-        <w:ind w:left="0" w:firstLine="0"/>
-        <w:rPr>
-          <w:rFonts w:ascii="Times New Roman" w:cs="Times New Roman" w:eastAsia="Times New Roman" w:hAnsi="Times New Roman"/>
-          <w:sz w:val="28"/>
-          <w:szCs w:val="28"/>
-        </w:rPr>
-      </w:pPr>
-      <w:r>
-        <w:rPr>
-          <w:rtl w:val="0"/>
-        </w:rPr>
-      </w:r>
-    </w:p>
-    <w:p>
-      <w:pPr>
-        <w:ind w:left="0" w:firstLine="0"/>
-        <w:rPr>
-          <w:rFonts w:ascii="Times New Roman" w:cs="Times New Roman" w:eastAsia="Times New Roman" w:hAnsi="Times New Roman"/>
-          <w:sz w:val="28"/>
-          <w:szCs w:val="28"/>
-        </w:rPr>
-      </w:pPr>
-      <w:r>
-        <w:rPr>
-          <w:rtl w:val="0"/>
-        </w:rPr>
-      </w:r>
-    </w:p>
-    <w:p>
-      <w:pPr>
-        <w:ind w:left="0" w:firstLine="0"/>
-        <w:rPr>
-          <w:rFonts w:ascii="Times New Roman" w:cs="Times New Roman" w:eastAsia="Times New Roman" w:hAnsi="Times New Roman"/>
-          <w:sz w:val="28"/>
-          <w:szCs w:val="28"/>
-        </w:rPr>
-      </w:pPr>
-      <w:r>
-        <w:rPr>
-          <w:rtl w:val="0"/>
-        </w:rPr>
-      </w:r>
-    </w:p>
-    <w:p>
-      <w:pPr>
-        <w:ind w:left="0" w:firstLine="0"/>
-        <w:rPr>
-          <w:rFonts w:ascii="Times New Roman" w:cs="Times New Roman" w:eastAsia="Times New Roman" w:hAnsi="Times New Roman"/>
-          <w:sz w:val="28"/>
-          <w:szCs w:val="28"/>
-        </w:rPr>
-      </w:pPr>
-      <w:r>
-        <w:rPr>
-          <w:rtl w:val="0"/>
-        </w:rPr>
-      </w:r>
-    </w:p>
-    <w:p>
-      <w:pPr>
-        <w:ind w:left="0" w:firstLine="0"/>
-        <w:rPr>
-          <w:rFonts w:ascii="Times New Roman" w:cs="Times New Roman" w:eastAsia="Times New Roman" w:hAnsi="Times New Roman"/>
-          <w:sz w:val="28"/>
-          <w:szCs w:val="28"/>
-        </w:rPr>
-      </w:pPr>
-      <w:r>
-        <w:rPr>
-          <w:rtl w:val="0"/>
-        </w:rPr>
-      </w:r>
-    </w:p>
-    <w:p>
-      <w:pPr>
-        <w:ind w:left="0" w:firstLine="0"/>
-        <w:rPr>
-          <w:rFonts w:ascii="Times New Roman" w:cs="Times New Roman" w:eastAsia="Times New Roman" w:hAnsi="Times New Roman"/>
-          <w:sz w:val="28"/>
-          <w:szCs w:val="28"/>
-        </w:rPr>
-      </w:pPr>
-      <w:r>
-        <w:rPr>
-          <w:rtl w:val="0"/>
-        </w:rPr>
-      </w:r>
-    </w:p>
-    <w:p>
-      <w:pPr>
         <w:numPr>
           <w:ilvl w:val="0"/>
           <w:numId w:val="2"/>
@@ -1591,7 +1336,6 @@
     </w:p>
     <w:p>
       <w:pPr>
-        <w:ind w:left="0" w:firstLine="0"/>
         <w:rPr>
           <w:rFonts w:ascii="Times New Roman" w:cs="Times New Roman" w:eastAsia="Times New Roman" w:hAnsi="Times New Roman"/>
           <w:sz w:val="28"/>
@@ -1606,14 +1350,14 @@
         </w:rPr>
         <w:drawing>
           <wp:inline distB="114300" distT="114300" distL="114300" distR="114300">
-            <wp:extent cx="4035927" cy="5633482"/>
+            <wp:extent cx="3130915" cy="3728482"/>
             <wp:effectExtent b="0" l="0" r="0" t="0"/>
-            <wp:docPr id="1" name="image2.png"/>
+            <wp:docPr id="1" name="image4.png"/>
             <a:graphic>
               <a:graphicData uri="http://schemas.openxmlformats.org/drawingml/2006/picture">
                 <pic:pic>
                   <pic:nvPicPr>
-                    <pic:cNvPr id="0" name="image2.png"/>
+                    <pic:cNvPr id="0" name="image4.png"/>
                     <pic:cNvPicPr preferRelativeResize="0"/>
                   </pic:nvPicPr>
                   <pic:blipFill>
@@ -1626,7 +1370,7 @@
                   <pic:spPr>
                     <a:xfrm>
                       <a:off x="0" y="0"/>
-                      <a:ext cx="4035927" cy="5633482"/>
+                      <a:ext cx="3130915" cy="3728482"/>
                     </a:xfrm>
                     <a:prstGeom prst="rect"/>
                     <a:ln/>
@@ -1645,141 +1389,6 @@
     </w:p>
     <w:p>
       <w:pPr>
-        <w:ind w:left="0" w:firstLine="0"/>
-        <w:rPr>
-          <w:rFonts w:ascii="Times New Roman" w:cs="Times New Roman" w:eastAsia="Times New Roman" w:hAnsi="Times New Roman"/>
-          <w:sz w:val="28"/>
-          <w:szCs w:val="28"/>
-        </w:rPr>
-      </w:pPr>
-      <w:r>
-        <w:rPr>
-          <w:rtl w:val="0"/>
-        </w:rPr>
-      </w:r>
-    </w:p>
-    <w:p>
-      <w:pPr>
-        <w:ind w:left="0" w:firstLine="0"/>
-        <w:rPr>
-          <w:rFonts w:ascii="Times New Roman" w:cs="Times New Roman" w:eastAsia="Times New Roman" w:hAnsi="Times New Roman"/>
-          <w:sz w:val="28"/>
-          <w:szCs w:val="28"/>
-        </w:rPr>
-      </w:pPr>
-      <w:r>
-        <w:rPr>
-          <w:rtl w:val="0"/>
-        </w:rPr>
-      </w:r>
-    </w:p>
-    <w:p>
-      <w:pPr>
-        <w:ind w:left="0" w:firstLine="0"/>
-        <w:rPr>
-          <w:rFonts w:ascii="Times New Roman" w:cs="Times New Roman" w:eastAsia="Times New Roman" w:hAnsi="Times New Roman"/>
-          <w:sz w:val="28"/>
-          <w:szCs w:val="28"/>
-        </w:rPr>
-      </w:pPr>
-      <w:r>
-        <w:rPr>
-          <w:rtl w:val="0"/>
-        </w:rPr>
-      </w:r>
-    </w:p>
-    <w:p>
-      <w:pPr>
-        <w:ind w:left="0" w:firstLine="0"/>
-        <w:rPr>
-          <w:rFonts w:ascii="Times New Roman" w:cs="Times New Roman" w:eastAsia="Times New Roman" w:hAnsi="Times New Roman"/>
-          <w:sz w:val="28"/>
-          <w:szCs w:val="28"/>
-        </w:rPr>
-      </w:pPr>
-      <w:r>
-        <w:rPr>
-          <w:rtl w:val="0"/>
-        </w:rPr>
-      </w:r>
-    </w:p>
-    <w:p>
-      <w:pPr>
-        <w:ind w:left="0" w:firstLine="0"/>
-        <w:rPr>
-          <w:rFonts w:ascii="Times New Roman" w:cs="Times New Roman" w:eastAsia="Times New Roman" w:hAnsi="Times New Roman"/>
-          <w:sz w:val="28"/>
-          <w:szCs w:val="28"/>
-        </w:rPr>
-      </w:pPr>
-      <w:r>
-        <w:rPr>
-          <w:rtl w:val="0"/>
-        </w:rPr>
-      </w:r>
-    </w:p>
-    <w:p>
-      <w:pPr>
-        <w:ind w:left="0" w:firstLine="0"/>
-        <w:rPr>
-          <w:rFonts w:ascii="Times New Roman" w:cs="Times New Roman" w:eastAsia="Times New Roman" w:hAnsi="Times New Roman"/>
-          <w:sz w:val="28"/>
-          <w:szCs w:val="28"/>
-        </w:rPr>
-      </w:pPr>
-      <w:r>
-        <w:rPr>
-          <w:rtl w:val="0"/>
-        </w:rPr>
-      </w:r>
-    </w:p>
-    <w:p>
-      <w:pPr>
-        <w:ind w:left="0" w:firstLine="0"/>
-        <w:rPr>
-          <w:rFonts w:ascii="Times New Roman" w:cs="Times New Roman" w:eastAsia="Times New Roman" w:hAnsi="Times New Roman"/>
-          <w:sz w:val="28"/>
-          <w:szCs w:val="28"/>
-        </w:rPr>
-      </w:pPr>
-      <w:r>
-        <w:rPr>
-          <w:rtl w:val="0"/>
-        </w:rPr>
-      </w:r>
-    </w:p>
-    <w:p>
-      <w:pPr>
-        <w:ind w:left="0" w:firstLine="0"/>
-        <w:rPr>
-          <w:rFonts w:ascii="Times New Roman" w:cs="Times New Roman" w:eastAsia="Times New Roman" w:hAnsi="Times New Roman"/>
-          <w:sz w:val="28"/>
-          <w:szCs w:val="28"/>
-        </w:rPr>
-      </w:pPr>
-      <w:r>
-        <w:rPr>
-          <w:rtl w:val="0"/>
-        </w:rPr>
-      </w:r>
-    </w:p>
-    <w:p>
-      <w:pPr>
-        <w:ind w:left="0" w:firstLine="0"/>
-        <w:rPr>
-          <w:rFonts w:ascii="Times New Roman" w:cs="Times New Roman" w:eastAsia="Times New Roman" w:hAnsi="Times New Roman"/>
-          <w:sz w:val="28"/>
-          <w:szCs w:val="28"/>
-        </w:rPr>
-      </w:pPr>
-      <w:r>
-        <w:rPr>
-          <w:rtl w:val="0"/>
-        </w:rPr>
-      </w:r>
-    </w:p>
-    <w:p>
-      <w:pPr>
         <w:numPr>
           <w:ilvl w:val="0"/>
           <w:numId w:val="2"/>
@@ -1819,9 +1428,9 @@
         </w:rPr>
         <w:drawing>
           <wp:inline distB="114300" distT="114300" distL="114300" distR="114300">
-            <wp:extent cx="4251984" cy="5376307"/>
+            <wp:extent cx="2601278" cy="3747717"/>
             <wp:effectExtent b="0" l="0" r="0" t="0"/>
-            <wp:docPr id="2" name="image3.png"/>
+            <wp:docPr id="3" name="image3.png"/>
             <a:graphic>
               <a:graphicData uri="http://schemas.openxmlformats.org/drawingml/2006/picture">
                 <pic:pic>
@@ -1839,7 +1448,7 @@
                   <pic:spPr>
                     <a:xfrm>
                       <a:off x="0" y="0"/>
-                      <a:ext cx="4251984" cy="5376307"/>
+                      <a:ext cx="2601278" cy="3747717"/>
                     </a:xfrm>
                     <a:prstGeom prst="rect"/>
                     <a:ln/>
@@ -1850,147 +1459,6 @@
           </wp:inline>
         </w:drawing>
       </w:r>
-      <w:r>
-        <w:rPr>
-          <w:rtl w:val="0"/>
-        </w:rPr>
-      </w:r>
-    </w:p>
-    <w:p>
-      <w:pPr>
-        <w:ind w:left="0" w:firstLine="0"/>
-        <w:rPr>
-          <w:rFonts w:ascii="Times New Roman" w:cs="Times New Roman" w:eastAsia="Times New Roman" w:hAnsi="Times New Roman"/>
-          <w:sz w:val="28"/>
-          <w:szCs w:val="28"/>
-        </w:rPr>
-      </w:pPr>
-      <w:r>
-        <w:rPr>
-          <w:rtl w:val="0"/>
-        </w:rPr>
-      </w:r>
-    </w:p>
-    <w:p>
-      <w:pPr>
-        <w:ind w:left="0" w:firstLine="0"/>
-        <w:rPr>
-          <w:rFonts w:ascii="Times New Roman" w:cs="Times New Roman" w:eastAsia="Times New Roman" w:hAnsi="Times New Roman"/>
-          <w:sz w:val="28"/>
-          <w:szCs w:val="28"/>
-        </w:rPr>
-      </w:pPr>
-      <w:r>
-        <w:rPr>
-          <w:rtl w:val="0"/>
-        </w:rPr>
-      </w:r>
-    </w:p>
-    <w:p>
-      <w:pPr>
-        <w:ind w:left="0" w:firstLine="0"/>
-        <w:rPr>
-          <w:rFonts w:ascii="Times New Roman" w:cs="Times New Roman" w:eastAsia="Times New Roman" w:hAnsi="Times New Roman"/>
-          <w:sz w:val="28"/>
-          <w:szCs w:val="28"/>
-        </w:rPr>
-      </w:pPr>
-      <w:r>
-        <w:rPr>
-          <w:rtl w:val="0"/>
-        </w:rPr>
-      </w:r>
-    </w:p>
-    <w:p>
-      <w:pPr>
-        <w:ind w:firstLine="709"/>
-        <w:rPr>
-          <w:rFonts w:ascii="Times New Roman" w:cs="Times New Roman" w:eastAsia="Times New Roman" w:hAnsi="Times New Roman"/>
-          <w:b w:val="1"/>
-          <w:sz w:val="28"/>
-          <w:szCs w:val="28"/>
-        </w:rPr>
-      </w:pPr>
-      <w:r>
-        <w:rPr>
-          <w:rtl w:val="0"/>
-        </w:rPr>
-      </w:r>
-    </w:p>
-    <w:p>
-      <w:pPr>
-        <w:ind w:firstLine="709"/>
-        <w:rPr>
-          <w:rFonts w:ascii="Times New Roman" w:cs="Times New Roman" w:eastAsia="Times New Roman" w:hAnsi="Times New Roman"/>
-          <w:b w:val="1"/>
-          <w:sz w:val="28"/>
-          <w:szCs w:val="28"/>
-        </w:rPr>
-      </w:pPr>
-      <w:r>
-        <w:rPr>
-          <w:rtl w:val="0"/>
-        </w:rPr>
-      </w:r>
-    </w:p>
-    <w:p>
-      <w:pPr>
-        <w:ind w:firstLine="709"/>
-        <w:rPr>
-          <w:rFonts w:ascii="Times New Roman" w:cs="Times New Roman" w:eastAsia="Times New Roman" w:hAnsi="Times New Roman"/>
-          <w:b w:val="1"/>
-          <w:sz w:val="28"/>
-          <w:szCs w:val="28"/>
-        </w:rPr>
-      </w:pPr>
-      <w:r>
-        <w:rPr>
-          <w:rtl w:val="0"/>
-        </w:rPr>
-      </w:r>
-    </w:p>
-    <w:p>
-      <w:pPr>
-        <w:ind w:firstLine="709"/>
-        <w:rPr>
-          <w:rFonts w:ascii="Times New Roman" w:cs="Times New Roman" w:eastAsia="Times New Roman" w:hAnsi="Times New Roman"/>
-          <w:b w:val="1"/>
-          <w:sz w:val="28"/>
-          <w:szCs w:val="28"/>
-        </w:rPr>
-      </w:pPr>
-      <w:r>
-        <w:rPr>
-          <w:rtl w:val="0"/>
-        </w:rPr>
-      </w:r>
-    </w:p>
-    <w:p>
-      <w:pPr>
-        <w:ind w:firstLine="709"/>
-        <w:rPr>
-          <w:rFonts w:ascii="Times New Roman" w:cs="Times New Roman" w:eastAsia="Times New Roman" w:hAnsi="Times New Roman"/>
-          <w:b w:val="1"/>
-          <w:sz w:val="28"/>
-          <w:szCs w:val="28"/>
-        </w:rPr>
-      </w:pPr>
-      <w:r>
-        <w:rPr>
-          <w:rtl w:val="0"/>
-        </w:rPr>
-      </w:r>
-    </w:p>
-    <w:p>
-      <w:pPr>
-        <w:ind w:firstLine="709"/>
-        <w:rPr>
-          <w:rFonts w:ascii="Times New Roman" w:cs="Times New Roman" w:eastAsia="Times New Roman" w:hAnsi="Times New Roman"/>
-          <w:b w:val="1"/>
-          <w:sz w:val="28"/>
-          <w:szCs w:val="28"/>
-        </w:rPr>
-      </w:pPr>
       <w:r>
         <w:rPr>
           <w:rtl w:val="0"/>

</xml_diff>

<commit_message>
add photo of table
</commit_message>
<xml_diff>
--- a/Колесников Алексей БПИ2403 lab03.docx
+++ b/Колесников Алексей БПИ2403 lab03.docx
@@ -1197,12 +1197,12 @@
           <wp:inline distB="114300" distT="114300" distL="114300" distR="114300">
             <wp:extent cx="5940115" cy="3771900"/>
             <wp:effectExtent b="0" l="0" r="0" t="0"/>
-            <wp:docPr id="4" name="image1.png"/>
+            <wp:docPr id="5" name="image5.png"/>
             <a:graphic>
               <a:graphicData uri="http://schemas.openxmlformats.org/drawingml/2006/picture">
                 <pic:pic>
                   <pic:nvPicPr>
-                    <pic:cNvPr id="0" name="image1.png"/>
+                    <pic:cNvPr id="0" name="image5.png"/>
                     <pic:cNvPicPr preferRelativeResize="0"/>
                   </pic:nvPicPr>
                   <pic:blipFill>
@@ -1275,12 +1275,12 @@
           <wp:inline distB="114300" distT="114300" distL="114300" distR="114300">
             <wp:extent cx="1544003" cy="4246007"/>
             <wp:effectExtent b="0" l="0" r="0" t="0"/>
-            <wp:docPr id="2" name="image2.png"/>
+            <wp:docPr id="2" name="image4.png"/>
             <a:graphic>
               <a:graphicData uri="http://schemas.openxmlformats.org/drawingml/2006/picture">
                 <pic:pic>
                   <pic:nvPicPr>
-                    <pic:cNvPr id="0" name="image2.png"/>
+                    <pic:cNvPr id="0" name="image4.png"/>
                     <pic:cNvPicPr preferRelativeResize="0"/>
                   </pic:nvPicPr>
                   <pic:blipFill>
@@ -1312,6 +1312,79 @@
     </w:p>
     <w:p>
       <w:pPr>
+        <w:ind w:left="0" w:firstLine="0"/>
+        <w:rPr>
+          <w:rFonts w:ascii="Times New Roman" w:cs="Times New Roman" w:eastAsia="Times New Roman" w:hAnsi="Times New Roman"/>
+          <w:sz w:val="28"/>
+          <w:szCs w:val="28"/>
+        </w:rPr>
+      </w:pPr>
+      <w:r>
+        <w:rPr>
+          <w:rFonts w:ascii="Times New Roman" w:cs="Times New Roman" w:eastAsia="Times New Roman" w:hAnsi="Times New Roman"/>
+          <w:sz w:val="28"/>
+          <w:szCs w:val="28"/>
+          <w:rtl w:val="0"/>
+        </w:rPr>
+        <w:t xml:space="preserve">Таблица истинности для составления схемы</w:t>
+      </w:r>
+    </w:p>
+    <w:p>
+      <w:pPr>
+        <w:ind w:left="0" w:firstLine="0"/>
+        <w:rPr>
+          <w:rFonts w:ascii="Times New Roman" w:cs="Times New Roman" w:eastAsia="Times New Roman" w:hAnsi="Times New Roman"/>
+          <w:sz w:val="28"/>
+          <w:szCs w:val="28"/>
+        </w:rPr>
+      </w:pPr>
+      <w:r>
+        <w:rPr>
+          <w:rFonts w:ascii="Times New Roman" w:cs="Times New Roman" w:eastAsia="Times New Roman" w:hAnsi="Times New Roman"/>
+          <w:sz w:val="28"/>
+          <w:szCs w:val="28"/>
+        </w:rPr>
+        <w:drawing>
+          <wp:inline distB="114300" distT="114300" distL="114300" distR="114300">
+            <wp:extent cx="4670573" cy="3832265"/>
+            <wp:effectExtent b="0" l="0" r="0" t="0"/>
+            <wp:docPr id="4" name="image2.jpg"/>
+            <a:graphic>
+              <a:graphicData uri="http://schemas.openxmlformats.org/drawingml/2006/picture">
+                <pic:pic>
+                  <pic:nvPicPr>
+                    <pic:cNvPr id="0" name="image2.jpg"/>
+                    <pic:cNvPicPr preferRelativeResize="0"/>
+                  </pic:nvPicPr>
+                  <pic:blipFill>
+                    <a:blip r:embed="rId8"/>
+                    <a:srcRect b="0" l="0" r="0" t="0"/>
+                    <a:stretch>
+                      <a:fillRect/>
+                    </a:stretch>
+                  </pic:blipFill>
+                  <pic:spPr>
+                    <a:xfrm>
+                      <a:off x="0" y="0"/>
+                      <a:ext cx="4670573" cy="3832265"/>
+                    </a:xfrm>
+                    <a:prstGeom prst="rect"/>
+                    <a:ln/>
+                  </pic:spPr>
+                </pic:pic>
+              </a:graphicData>
+            </a:graphic>
+          </wp:inline>
+        </w:drawing>
+      </w:r>
+      <w:r>
+        <w:rPr>
+          <w:rtl w:val="0"/>
+        </w:rPr>
+      </w:r>
+    </w:p>
+    <w:p>
+      <w:pPr>
         <w:numPr>
           <w:ilvl w:val="0"/>
           <w:numId w:val="2"/>
@@ -1352,16 +1425,16 @@
           <wp:inline distB="114300" distT="114300" distL="114300" distR="114300">
             <wp:extent cx="3130915" cy="3728482"/>
             <wp:effectExtent b="0" l="0" r="0" t="0"/>
-            <wp:docPr id="1" name="image4.png"/>
+            <wp:docPr id="1" name="image3.png"/>
             <a:graphic>
               <a:graphicData uri="http://schemas.openxmlformats.org/drawingml/2006/picture">
                 <pic:pic>
                   <pic:nvPicPr>
-                    <pic:cNvPr id="0" name="image4.png"/>
+                    <pic:cNvPr id="0" name="image3.png"/>
                     <pic:cNvPicPr preferRelativeResize="0"/>
                   </pic:nvPicPr>
                   <pic:blipFill>
-                    <a:blip r:embed="rId8"/>
+                    <a:blip r:embed="rId9"/>
                     <a:srcRect b="0" l="0" r="0" t="0"/>
                     <a:stretch>
                       <a:fillRect/>
@@ -1389,6 +1462,20 @@
     </w:p>
     <w:p>
       <w:pPr>
+        <w:rPr>
+          <w:rFonts w:ascii="Times New Roman" w:cs="Times New Roman" w:eastAsia="Times New Roman" w:hAnsi="Times New Roman"/>
+          <w:sz w:val="28"/>
+          <w:szCs w:val="28"/>
+        </w:rPr>
+      </w:pPr>
+      <w:r>
+        <w:rPr>
+          <w:rtl w:val="0"/>
+        </w:rPr>
+      </w:r>
+    </w:p>
+    <w:p>
+      <w:pPr>
         <w:numPr>
           <w:ilvl w:val="0"/>
           <w:numId w:val="2"/>
@@ -1430,16 +1517,16 @@
           <wp:inline distB="114300" distT="114300" distL="114300" distR="114300">
             <wp:extent cx="2601278" cy="3747717"/>
             <wp:effectExtent b="0" l="0" r="0" t="0"/>
-            <wp:docPr id="3" name="image3.png"/>
+            <wp:docPr id="3" name="image1.png"/>
             <a:graphic>
               <a:graphicData uri="http://schemas.openxmlformats.org/drawingml/2006/picture">
                 <pic:pic>
                   <pic:nvPicPr>
-                    <pic:cNvPr id="0" name="image3.png"/>
+                    <pic:cNvPr id="0" name="image1.png"/>
                     <pic:cNvPicPr preferRelativeResize="0"/>
                   </pic:nvPicPr>
                   <pic:blipFill>
-                    <a:blip r:embed="rId9"/>
+                    <a:blip r:embed="rId10"/>
                     <a:srcRect b="0" l="0" r="0" t="0"/>
                     <a:stretch>
                       <a:fillRect/>
@@ -1459,6 +1546,261 @@
           </wp:inline>
         </w:drawing>
       </w:r>
+      <w:r>
+        <w:rPr>
+          <w:rtl w:val="0"/>
+        </w:rPr>
+      </w:r>
+    </w:p>
+    <w:p>
+      <w:pPr>
+        <w:ind w:left="0" w:firstLine="0"/>
+        <w:rPr>
+          <w:rFonts w:ascii="Times New Roman" w:cs="Times New Roman" w:eastAsia="Times New Roman" w:hAnsi="Times New Roman"/>
+          <w:sz w:val="28"/>
+          <w:szCs w:val="28"/>
+        </w:rPr>
+      </w:pPr>
+      <w:r>
+        <w:rPr>
+          <w:rtl w:val="0"/>
+        </w:rPr>
+      </w:r>
+    </w:p>
+    <w:p>
+      <w:pPr>
+        <w:ind w:left="0" w:firstLine="0"/>
+        <w:rPr>
+          <w:rFonts w:ascii="Times New Roman" w:cs="Times New Roman" w:eastAsia="Times New Roman" w:hAnsi="Times New Roman"/>
+          <w:sz w:val="28"/>
+          <w:szCs w:val="28"/>
+        </w:rPr>
+      </w:pPr>
+      <w:r>
+        <w:rPr>
+          <w:rtl w:val="0"/>
+        </w:rPr>
+      </w:r>
+    </w:p>
+    <w:p>
+      <w:pPr>
+        <w:ind w:left="0" w:firstLine="0"/>
+        <w:rPr>
+          <w:rFonts w:ascii="Times New Roman" w:cs="Times New Roman" w:eastAsia="Times New Roman" w:hAnsi="Times New Roman"/>
+          <w:sz w:val="28"/>
+          <w:szCs w:val="28"/>
+        </w:rPr>
+      </w:pPr>
+      <w:r>
+        <w:rPr>
+          <w:rtl w:val="0"/>
+        </w:rPr>
+      </w:r>
+    </w:p>
+    <w:p>
+      <w:pPr>
+        <w:ind w:left="0" w:firstLine="0"/>
+        <w:rPr>
+          <w:rFonts w:ascii="Times New Roman" w:cs="Times New Roman" w:eastAsia="Times New Roman" w:hAnsi="Times New Roman"/>
+          <w:sz w:val="28"/>
+          <w:szCs w:val="28"/>
+        </w:rPr>
+      </w:pPr>
+      <w:r>
+        <w:rPr>
+          <w:rtl w:val="0"/>
+        </w:rPr>
+      </w:r>
+    </w:p>
+    <w:p>
+      <w:pPr>
+        <w:ind w:left="0" w:firstLine="0"/>
+        <w:rPr>
+          <w:rFonts w:ascii="Times New Roman" w:cs="Times New Roman" w:eastAsia="Times New Roman" w:hAnsi="Times New Roman"/>
+          <w:sz w:val="28"/>
+          <w:szCs w:val="28"/>
+        </w:rPr>
+      </w:pPr>
+      <w:r>
+        <w:rPr>
+          <w:rtl w:val="0"/>
+        </w:rPr>
+      </w:r>
+    </w:p>
+    <w:p>
+      <w:pPr>
+        <w:ind w:left="0" w:firstLine="0"/>
+        <w:rPr>
+          <w:rFonts w:ascii="Times New Roman" w:cs="Times New Roman" w:eastAsia="Times New Roman" w:hAnsi="Times New Roman"/>
+          <w:sz w:val="28"/>
+          <w:szCs w:val="28"/>
+        </w:rPr>
+      </w:pPr>
+      <w:r>
+        <w:rPr>
+          <w:rtl w:val="0"/>
+        </w:rPr>
+      </w:r>
+    </w:p>
+    <w:p>
+      <w:pPr>
+        <w:ind w:left="0" w:firstLine="0"/>
+        <w:rPr>
+          <w:rFonts w:ascii="Times New Roman" w:cs="Times New Roman" w:eastAsia="Times New Roman" w:hAnsi="Times New Roman"/>
+          <w:sz w:val="28"/>
+          <w:szCs w:val="28"/>
+        </w:rPr>
+      </w:pPr>
+      <w:r>
+        <w:rPr>
+          <w:rtl w:val="0"/>
+        </w:rPr>
+      </w:r>
+    </w:p>
+    <w:p>
+      <w:pPr>
+        <w:ind w:left="0" w:firstLine="0"/>
+        <w:rPr>
+          <w:rFonts w:ascii="Times New Roman" w:cs="Times New Roman" w:eastAsia="Times New Roman" w:hAnsi="Times New Roman"/>
+          <w:sz w:val="28"/>
+          <w:szCs w:val="28"/>
+        </w:rPr>
+      </w:pPr>
+      <w:r>
+        <w:rPr>
+          <w:rtl w:val="0"/>
+        </w:rPr>
+      </w:r>
+    </w:p>
+    <w:p>
+      <w:pPr>
+        <w:ind w:left="0" w:firstLine="0"/>
+        <w:rPr>
+          <w:rFonts w:ascii="Times New Roman" w:cs="Times New Roman" w:eastAsia="Times New Roman" w:hAnsi="Times New Roman"/>
+          <w:sz w:val="28"/>
+          <w:szCs w:val="28"/>
+        </w:rPr>
+      </w:pPr>
+      <w:r>
+        <w:rPr>
+          <w:rtl w:val="0"/>
+        </w:rPr>
+      </w:r>
+    </w:p>
+    <w:p>
+      <w:pPr>
+        <w:ind w:left="0" w:firstLine="0"/>
+        <w:rPr>
+          <w:rFonts w:ascii="Times New Roman" w:cs="Times New Roman" w:eastAsia="Times New Roman" w:hAnsi="Times New Roman"/>
+          <w:sz w:val="28"/>
+          <w:szCs w:val="28"/>
+        </w:rPr>
+      </w:pPr>
+      <w:r>
+        <w:rPr>
+          <w:rtl w:val="0"/>
+        </w:rPr>
+      </w:r>
+    </w:p>
+    <w:p>
+      <w:pPr>
+        <w:ind w:left="0" w:firstLine="0"/>
+        <w:rPr>
+          <w:rFonts w:ascii="Times New Roman" w:cs="Times New Roman" w:eastAsia="Times New Roman" w:hAnsi="Times New Roman"/>
+          <w:sz w:val="28"/>
+          <w:szCs w:val="28"/>
+        </w:rPr>
+      </w:pPr>
+      <w:r>
+        <w:rPr>
+          <w:rtl w:val="0"/>
+        </w:rPr>
+      </w:r>
+    </w:p>
+    <w:p>
+      <w:pPr>
+        <w:ind w:left="0" w:firstLine="0"/>
+        <w:rPr>
+          <w:rFonts w:ascii="Times New Roman" w:cs="Times New Roman" w:eastAsia="Times New Roman" w:hAnsi="Times New Roman"/>
+          <w:sz w:val="28"/>
+          <w:szCs w:val="28"/>
+        </w:rPr>
+      </w:pPr>
+      <w:r>
+        <w:rPr>
+          <w:rtl w:val="0"/>
+        </w:rPr>
+      </w:r>
+    </w:p>
+    <w:p>
+      <w:pPr>
+        <w:ind w:left="0" w:firstLine="0"/>
+        <w:rPr>
+          <w:rFonts w:ascii="Times New Roman" w:cs="Times New Roman" w:eastAsia="Times New Roman" w:hAnsi="Times New Roman"/>
+          <w:sz w:val="28"/>
+          <w:szCs w:val="28"/>
+        </w:rPr>
+      </w:pPr>
+      <w:r>
+        <w:rPr>
+          <w:rtl w:val="0"/>
+        </w:rPr>
+      </w:r>
+    </w:p>
+    <w:p>
+      <w:pPr>
+        <w:ind w:left="0" w:firstLine="0"/>
+        <w:rPr>
+          <w:rFonts w:ascii="Times New Roman" w:cs="Times New Roman" w:eastAsia="Times New Roman" w:hAnsi="Times New Roman"/>
+          <w:sz w:val="28"/>
+          <w:szCs w:val="28"/>
+        </w:rPr>
+      </w:pPr>
+      <w:r>
+        <w:rPr>
+          <w:rtl w:val="0"/>
+        </w:rPr>
+      </w:r>
+    </w:p>
+    <w:p>
+      <w:pPr>
+        <w:ind w:left="0" w:firstLine="0"/>
+        <w:rPr>
+          <w:rFonts w:ascii="Times New Roman" w:cs="Times New Roman" w:eastAsia="Times New Roman" w:hAnsi="Times New Roman"/>
+          <w:sz w:val="28"/>
+          <w:szCs w:val="28"/>
+        </w:rPr>
+      </w:pPr>
+      <w:r>
+        <w:rPr>
+          <w:rtl w:val="0"/>
+        </w:rPr>
+      </w:r>
+    </w:p>
+    <w:p>
+      <w:pPr>
+        <w:ind w:left="0" w:firstLine="0"/>
+        <w:rPr>
+          <w:rFonts w:ascii="Times New Roman" w:cs="Times New Roman" w:eastAsia="Times New Roman" w:hAnsi="Times New Roman"/>
+          <w:sz w:val="28"/>
+          <w:szCs w:val="28"/>
+        </w:rPr>
+      </w:pPr>
+      <w:r>
+        <w:rPr>
+          <w:rtl w:val="0"/>
+        </w:rPr>
+      </w:r>
+    </w:p>
+    <w:p>
+      <w:pPr>
+        <w:ind w:left="0" w:firstLine="0"/>
+        <w:rPr>
+          <w:rFonts w:ascii="Times New Roman" w:cs="Times New Roman" w:eastAsia="Times New Roman" w:hAnsi="Times New Roman"/>
+          <w:sz w:val="28"/>
+          <w:szCs w:val="28"/>
+        </w:rPr>
+      </w:pPr>
       <w:r>
         <w:rPr>
           <w:rtl w:val="0"/>

</xml_diff>